<commit_message>
Ändrade lite p.g.a. kontrastfel.
</commit_message>
<xml_diff>
--- a/worddockoment/johanTRS.felkällor.docx
+++ b/worddockoment/johanTRS.felkällor.docx
@@ -7,20 +7,79 @@
         <w:pStyle w:val="Liststycke"/>
         <w:numPr>
           <w:ilvl w:val="0"/>
-          <w:numId w:val="1"/>
+          <w:numId w:val="2"/>
         </w:numPr>
       </w:pPr>
       <w:r>
-        <w:t>Vänta till slutet med att finputsa layouten. (främst navbar).</w:t>
-      </w:r>
+        <w:t xml:space="preserve">Använder id för text för att göra det mer flexibelt. </w:t>
+      </w:r>
+    </w:p>
+    <w:p>
+      <w:pPr>
+        <w:pStyle w:val="Liststycke"/>
+        <w:numPr>
+          <w:ilvl w:val="0"/>
+          <w:numId w:val="2"/>
+        </w:numPr>
+      </w:pPr>
+      <w:r>
+        <w:t>Den främsta felkällan är att jag inte haft tillgång till ”beställaren”, p.g.a. jag inte ville ta upp hans tid.</w:t>
+      </w:r>
+    </w:p>
+    <w:p>
+      <w:pPr>
+        <w:pStyle w:val="Liststycke"/>
+        <w:numPr>
+          <w:ilvl w:val="0"/>
+          <w:numId w:val="2"/>
+        </w:numPr>
+      </w:pPr>
+      <w:r>
+        <w:t>Funderade på att</w:t>
+      </w:r>
+      <w:r>
+        <w:t xml:space="preserve"> ha epost formulär, men måste </w:t>
+      </w:r>
+      <w:r>
+        <w:t xml:space="preserve">programmera </w:t>
+      </w:r>
+      <w:proofErr w:type="spellStart"/>
+      <w:r>
+        <w:t>php</w:t>
+      </w:r>
+      <w:proofErr w:type="spellEnd"/>
+      <w:r>
+        <w:t xml:space="preserve">, alternativt java, dessutom skulle ett epost formulär göra det lättare för </w:t>
+      </w:r>
+      <w:proofErr w:type="spellStart"/>
+      <w:r>
+        <w:t>spamers</w:t>
+      </w:r>
+      <w:proofErr w:type="spellEnd"/>
+      <w:r>
+        <w:t xml:space="preserve"> att skicka mail till beställarens e-postadress utan att uppge sin </w:t>
+      </w:r>
+      <w:proofErr w:type="gramStart"/>
+      <w:r>
+        <w:t>egna</w:t>
+      </w:r>
+      <w:proofErr w:type="gramEnd"/>
+      <w:r>
+        <w:t xml:space="preserve"> e-postadress (anonymt). </w:t>
+      </w:r>
+    </w:p>
+    <w:p>
+      <w:pPr>
+        <w:pStyle w:val="Liststycke"/>
+        <w:numPr>
+          <w:ilvl w:val="0"/>
+          <w:numId w:val="2"/>
+        </w:numPr>
+      </w:pPr>
       <w:bookmarkStart w:id="0" w:name="_GoBack"/>
       <w:bookmarkEnd w:id="0"/>
-    </w:p>
-    <w:p/>
-    <w:p/>
-    <w:p>
-      <w:r>
-        <w:t>Vill ha epost formulär, men måste programera php, alternativt java.</w:t>
+      <w:r>
+        <w:t>Övervägandet som tagit mest tid är hur sidan ska visa e-postadress och telefonnummer</w:t>
       </w:r>
     </w:p>
     <w:sectPr>
@@ -36,6 +95,119 @@
 <file path=word/numbering.xml><?xml version="1.0" encoding="utf-8"?>
 <w:numbering xmlns:wpc="http://schemas.microsoft.com/office/word/2010/wordprocessingCanvas" xmlns:mc="http://schemas.openxmlformats.org/markup-compatibility/2006" xmlns:o="urn:schemas-microsoft-com:office:office" xmlns:r="http://schemas.openxmlformats.org/officeDocument/2006/relationships" xmlns:m="http://schemas.openxmlformats.org/officeDocument/2006/math" xmlns:v="urn:schemas-microsoft-com:vml" xmlns:wp14="http://schemas.microsoft.com/office/word/2010/wordprocessingDrawing" xmlns:wp="http://schemas.openxmlformats.org/drawingml/2006/wordprocessingDrawing" xmlns:w10="urn:schemas-microsoft-com:office:word" xmlns:w="http://schemas.openxmlformats.org/wordprocessingml/2006/main" xmlns:w14="http://schemas.microsoft.com/office/word/2010/wordml" xmlns:w15="http://schemas.microsoft.com/office/word/2012/wordml" xmlns:wpg="http://schemas.microsoft.com/office/word/2010/wordprocessingGroup" xmlns:wpi="http://schemas.microsoft.com/office/word/2010/wordprocessingInk" xmlns:wne="http://schemas.microsoft.com/office/word/2006/wordml" xmlns:wps="http://schemas.microsoft.com/office/word/2010/wordprocessingShape" mc:Ignorable="w14 w15 wp14">
   <w:abstractNum w:abstractNumId="0" w15:restartNumberingAfterBreak="0">
+    <w:nsid w:val="47A2535B"/>
+    <w:multiLevelType w:val="hybridMultilevel"/>
+    <w:tmpl w:val="4C746D0C"/>
+    <w:lvl w:ilvl="0" w:tplc="041D0001">
+      <w:start w:val="1"/>
+      <w:numFmt w:val="bullet"/>
+      <w:lvlText w:val=""/>
+      <w:lvlJc w:val="left"/>
+      <w:pPr>
+        <w:ind w:left="720" w:hanging="360"/>
+      </w:pPr>
+      <w:rPr>
+        <w:rFonts w:ascii="Symbol" w:hAnsi="Symbol" w:hint="default"/>
+      </w:rPr>
+    </w:lvl>
+    <w:lvl w:ilvl="1" w:tplc="041D0003" w:tentative="1">
+      <w:start w:val="1"/>
+      <w:numFmt w:val="bullet"/>
+      <w:lvlText w:val="o"/>
+      <w:lvlJc w:val="left"/>
+      <w:pPr>
+        <w:ind w:left="1440" w:hanging="360"/>
+      </w:pPr>
+      <w:rPr>
+        <w:rFonts w:ascii="Courier New" w:hAnsi="Courier New" w:cs="Courier New" w:hint="default"/>
+      </w:rPr>
+    </w:lvl>
+    <w:lvl w:ilvl="2" w:tplc="041D0005" w:tentative="1">
+      <w:start w:val="1"/>
+      <w:numFmt w:val="bullet"/>
+      <w:lvlText w:val=""/>
+      <w:lvlJc w:val="left"/>
+      <w:pPr>
+        <w:ind w:left="2160" w:hanging="360"/>
+      </w:pPr>
+      <w:rPr>
+        <w:rFonts w:ascii="Wingdings" w:hAnsi="Wingdings" w:hint="default"/>
+      </w:rPr>
+    </w:lvl>
+    <w:lvl w:ilvl="3" w:tplc="041D0001" w:tentative="1">
+      <w:start w:val="1"/>
+      <w:numFmt w:val="bullet"/>
+      <w:lvlText w:val=""/>
+      <w:lvlJc w:val="left"/>
+      <w:pPr>
+        <w:ind w:left="2880" w:hanging="360"/>
+      </w:pPr>
+      <w:rPr>
+        <w:rFonts w:ascii="Symbol" w:hAnsi="Symbol" w:hint="default"/>
+      </w:rPr>
+    </w:lvl>
+    <w:lvl w:ilvl="4" w:tplc="041D0003" w:tentative="1">
+      <w:start w:val="1"/>
+      <w:numFmt w:val="bullet"/>
+      <w:lvlText w:val="o"/>
+      <w:lvlJc w:val="left"/>
+      <w:pPr>
+        <w:ind w:left="3600" w:hanging="360"/>
+      </w:pPr>
+      <w:rPr>
+        <w:rFonts w:ascii="Courier New" w:hAnsi="Courier New" w:cs="Courier New" w:hint="default"/>
+      </w:rPr>
+    </w:lvl>
+    <w:lvl w:ilvl="5" w:tplc="041D0005" w:tentative="1">
+      <w:start w:val="1"/>
+      <w:numFmt w:val="bullet"/>
+      <w:lvlText w:val=""/>
+      <w:lvlJc w:val="left"/>
+      <w:pPr>
+        <w:ind w:left="4320" w:hanging="360"/>
+      </w:pPr>
+      <w:rPr>
+        <w:rFonts w:ascii="Wingdings" w:hAnsi="Wingdings" w:hint="default"/>
+      </w:rPr>
+    </w:lvl>
+    <w:lvl w:ilvl="6" w:tplc="041D0001" w:tentative="1">
+      <w:start w:val="1"/>
+      <w:numFmt w:val="bullet"/>
+      <w:lvlText w:val=""/>
+      <w:lvlJc w:val="left"/>
+      <w:pPr>
+        <w:ind w:left="5040" w:hanging="360"/>
+      </w:pPr>
+      <w:rPr>
+        <w:rFonts w:ascii="Symbol" w:hAnsi="Symbol" w:hint="default"/>
+      </w:rPr>
+    </w:lvl>
+    <w:lvl w:ilvl="7" w:tplc="041D0003" w:tentative="1">
+      <w:start w:val="1"/>
+      <w:numFmt w:val="bullet"/>
+      <w:lvlText w:val="o"/>
+      <w:lvlJc w:val="left"/>
+      <w:pPr>
+        <w:ind w:left="5760" w:hanging="360"/>
+      </w:pPr>
+      <w:rPr>
+        <w:rFonts w:ascii="Courier New" w:hAnsi="Courier New" w:cs="Courier New" w:hint="default"/>
+      </w:rPr>
+    </w:lvl>
+    <w:lvl w:ilvl="8" w:tplc="041D0005" w:tentative="1">
+      <w:start w:val="1"/>
+      <w:numFmt w:val="bullet"/>
+      <w:lvlText w:val=""/>
+      <w:lvlJc w:val="left"/>
+      <w:pPr>
+        <w:ind w:left="6480" w:hanging="360"/>
+      </w:pPr>
+      <w:rPr>
+        <w:rFonts w:ascii="Wingdings" w:hAnsi="Wingdings" w:hint="default"/>
+      </w:rPr>
+    </w:lvl>
+  </w:abstractNum>
+  <w:abstractNum w:abstractNumId="1" w15:restartNumberingAfterBreak="0">
     <w:nsid w:val="6D192282"/>
     <w:multiLevelType w:val="hybridMultilevel"/>
     <w:tmpl w:val="03041FC6"/>
@@ -125,6 +297,9 @@
     </w:lvl>
   </w:abstractNum>
   <w:num w:numId="1">
+    <w:abstractNumId w:val="1"/>
+  </w:num>
+  <w:num w:numId="2">
     <w:abstractNumId w:val="0"/>
   </w:num>
 </w:numbering>

</xml_diff>

<commit_message>
Råkade radera tidigare comits?
</commit_message>
<xml_diff>
--- a/worddockoment/johanTRS.felkällor.docx
+++ b/worddockoment/johanTRS.felkällor.docx
@@ -7,134 +7,21 @@
         <w:pStyle w:val="Liststycke"/>
         <w:numPr>
           <w:ilvl w:val="0"/>
-          <w:numId w:val="2"/>
+          <w:numId w:val="1"/>
         </w:numPr>
       </w:pPr>
       <w:r>
-        <w:t xml:space="preserve">Använder id för text för att göra det mer flexibelt. </w:t>
+        <w:t>Vänta till slutet med att finputsa layouten. (främst navbar).</w:t>
       </w:r>
-    </w:p>
-    <w:p>
-      <w:pPr>
-        <w:pStyle w:val="Liststycke"/>
-        <w:numPr>
-          <w:ilvl w:val="0"/>
-          <w:numId w:val="2"/>
-        </w:numPr>
-      </w:pPr>
-      <w:r>
-        <w:t>Den främsta felkällan är att jag inte haft tillgång till ”beställaren”, p.g.a. jag inte ville ta upp hans tid.</w:t>
-      </w:r>
-    </w:p>
-    <w:p>
-      <w:pPr>
-        <w:pStyle w:val="Liststycke"/>
-        <w:numPr>
-          <w:ilvl w:val="0"/>
-          <w:numId w:val="2"/>
-        </w:numPr>
-      </w:pPr>
-      <w:r>
-        <w:t>Funderade på att</w:t>
-      </w:r>
-      <w:r>
-        <w:t xml:space="preserve"> ha epost formulär, men måste </w:t>
-      </w:r>
-      <w:r>
-        <w:t xml:space="preserve">programmera </w:t>
-      </w:r>
-      <w:proofErr w:type="spellStart"/>
-      <w:r>
-        <w:t>php</w:t>
-      </w:r>
-      <w:proofErr w:type="spellEnd"/>
-      <w:r>
-        <w:t xml:space="preserve">, alternativt java, dessutom skulle ett epost formulär göra det lättare för </w:t>
-      </w:r>
-      <w:proofErr w:type="spellStart"/>
-      <w:r>
-        <w:t>spamers</w:t>
-      </w:r>
-      <w:proofErr w:type="spellEnd"/>
-      <w:r>
-        <w:t xml:space="preserve"> att skicka mail till beställarens e-postadress utan att uppge sin </w:t>
-      </w:r>
-      <w:proofErr w:type="gramStart"/>
-      <w:r>
-        <w:t>egna</w:t>
-      </w:r>
-      <w:proofErr w:type="gramEnd"/>
-      <w:r>
-        <w:t xml:space="preserve"> e-postadress (anonymt). </w:t>
-      </w:r>
-    </w:p>
-    <w:p>
-      <w:pPr>
-        <w:pStyle w:val="Liststycke"/>
-        <w:numPr>
-          <w:ilvl w:val="0"/>
-          <w:numId w:val="2"/>
-        </w:numPr>
-      </w:pPr>
-      <w:r>
-        <w:t>Övervägandet som tagit mest tid är</w:t>
-      </w:r>
-      <w:r>
-        <w:t xml:space="preserve"> kring</w:t>
-      </w:r>
-      <w:r>
-        <w:t xml:space="preserve"> hur sidan ska visa e-postadress och telefonnummer</w:t>
-      </w:r>
-      <w:r>
-        <w:t xml:space="preserve"> utan att göra det lätt för </w:t>
-      </w:r>
-      <w:proofErr w:type="spellStart"/>
-      <w:r>
-        <w:t>spammers</w:t>
-      </w:r>
-      <w:proofErr w:type="spellEnd"/>
-      <w:r>
-        <w:t xml:space="preserve"> att hitta.</w:t>
-      </w:r>
-      <w:r>
-        <w:br/>
-        <w:t xml:space="preserve">Övervägande jag även gör här är att fråga epostägaren om han tror att han kan acceptera att få en stor mängd spams i utbyte emot att inte kunna direkt kopiera </w:t>
-      </w:r>
-      <w:proofErr w:type="spellStart"/>
-      <w:r>
-        <w:t>epostadressen</w:t>
-      </w:r>
-      <w:proofErr w:type="spellEnd"/>
-      <w:r>
-        <w:t xml:space="preserve"> (alternativt använda </w:t>
-      </w:r>
-      <w:proofErr w:type="spellStart"/>
-      <w:r>
-        <w:t>javascript</w:t>
-      </w:r>
-      <w:proofErr w:type="spellEnd"/>
-      <w:r>
-        <w:t xml:space="preserve"> Med </w:t>
-      </w:r>
-      <w:proofErr w:type="spellStart"/>
-      <w:r>
-        <w:t>encryption</w:t>
-      </w:r>
-      <w:proofErr w:type="spellEnd"/>
-      <w:r>
-        <w:t>.)</w:t>
-      </w:r>
-    </w:p>
-    <w:p>
-      <w:pPr>
-        <w:pStyle w:val="Liststycke"/>
-        <w:numPr>
-          <w:ilvl w:val="0"/>
-          <w:numId w:val="2"/>
-        </w:numPr>
-      </w:pPr>
       <w:bookmarkStart w:id="0" w:name="_GoBack"/>
       <w:bookmarkEnd w:id="0"/>
+    </w:p>
+    <w:p/>
+    <w:p/>
+    <w:p>
+      <w:r>
+        <w:t>Vill ha epost formulär, men måste programera php, alternativt java.</w:t>
+      </w:r>
     </w:p>
     <w:sectPr>
       <w:pgSz w:w="11906" w:h="16838"/>
@@ -149,119 +36,6 @@
 <file path=word/numbering.xml><?xml version="1.0" encoding="utf-8"?>
 <w:numbering xmlns:wpc="http://schemas.microsoft.com/office/word/2010/wordprocessingCanvas" xmlns:mc="http://schemas.openxmlformats.org/markup-compatibility/2006" xmlns:o="urn:schemas-microsoft-com:office:office" xmlns:r="http://schemas.openxmlformats.org/officeDocument/2006/relationships" xmlns:m="http://schemas.openxmlformats.org/officeDocument/2006/math" xmlns:v="urn:schemas-microsoft-com:vml" xmlns:wp14="http://schemas.microsoft.com/office/word/2010/wordprocessingDrawing" xmlns:wp="http://schemas.openxmlformats.org/drawingml/2006/wordprocessingDrawing" xmlns:w10="urn:schemas-microsoft-com:office:word" xmlns:w="http://schemas.openxmlformats.org/wordprocessingml/2006/main" xmlns:w14="http://schemas.microsoft.com/office/word/2010/wordml" xmlns:w15="http://schemas.microsoft.com/office/word/2012/wordml" xmlns:wpg="http://schemas.microsoft.com/office/word/2010/wordprocessingGroup" xmlns:wpi="http://schemas.microsoft.com/office/word/2010/wordprocessingInk" xmlns:wne="http://schemas.microsoft.com/office/word/2006/wordml" xmlns:wps="http://schemas.microsoft.com/office/word/2010/wordprocessingShape" mc:Ignorable="w14 w15 wp14">
   <w:abstractNum w:abstractNumId="0" w15:restartNumberingAfterBreak="0">
-    <w:nsid w:val="47A2535B"/>
-    <w:multiLevelType w:val="hybridMultilevel"/>
-    <w:tmpl w:val="4C746D0C"/>
-    <w:lvl w:ilvl="0" w:tplc="041D0001">
-      <w:start w:val="1"/>
-      <w:numFmt w:val="bullet"/>
-      <w:lvlText w:val=""/>
-      <w:lvlJc w:val="left"/>
-      <w:pPr>
-        <w:ind w:left="720" w:hanging="360"/>
-      </w:pPr>
-      <w:rPr>
-        <w:rFonts w:ascii="Symbol" w:hAnsi="Symbol" w:hint="default"/>
-      </w:rPr>
-    </w:lvl>
-    <w:lvl w:ilvl="1" w:tplc="041D0003" w:tentative="1">
-      <w:start w:val="1"/>
-      <w:numFmt w:val="bullet"/>
-      <w:lvlText w:val="o"/>
-      <w:lvlJc w:val="left"/>
-      <w:pPr>
-        <w:ind w:left="1440" w:hanging="360"/>
-      </w:pPr>
-      <w:rPr>
-        <w:rFonts w:ascii="Courier New" w:hAnsi="Courier New" w:cs="Courier New" w:hint="default"/>
-      </w:rPr>
-    </w:lvl>
-    <w:lvl w:ilvl="2" w:tplc="041D0005" w:tentative="1">
-      <w:start w:val="1"/>
-      <w:numFmt w:val="bullet"/>
-      <w:lvlText w:val=""/>
-      <w:lvlJc w:val="left"/>
-      <w:pPr>
-        <w:ind w:left="2160" w:hanging="360"/>
-      </w:pPr>
-      <w:rPr>
-        <w:rFonts w:ascii="Wingdings" w:hAnsi="Wingdings" w:hint="default"/>
-      </w:rPr>
-    </w:lvl>
-    <w:lvl w:ilvl="3" w:tplc="041D0001" w:tentative="1">
-      <w:start w:val="1"/>
-      <w:numFmt w:val="bullet"/>
-      <w:lvlText w:val=""/>
-      <w:lvlJc w:val="left"/>
-      <w:pPr>
-        <w:ind w:left="2880" w:hanging="360"/>
-      </w:pPr>
-      <w:rPr>
-        <w:rFonts w:ascii="Symbol" w:hAnsi="Symbol" w:hint="default"/>
-      </w:rPr>
-    </w:lvl>
-    <w:lvl w:ilvl="4" w:tplc="041D0003" w:tentative="1">
-      <w:start w:val="1"/>
-      <w:numFmt w:val="bullet"/>
-      <w:lvlText w:val="o"/>
-      <w:lvlJc w:val="left"/>
-      <w:pPr>
-        <w:ind w:left="3600" w:hanging="360"/>
-      </w:pPr>
-      <w:rPr>
-        <w:rFonts w:ascii="Courier New" w:hAnsi="Courier New" w:cs="Courier New" w:hint="default"/>
-      </w:rPr>
-    </w:lvl>
-    <w:lvl w:ilvl="5" w:tplc="041D0005" w:tentative="1">
-      <w:start w:val="1"/>
-      <w:numFmt w:val="bullet"/>
-      <w:lvlText w:val=""/>
-      <w:lvlJc w:val="left"/>
-      <w:pPr>
-        <w:ind w:left="4320" w:hanging="360"/>
-      </w:pPr>
-      <w:rPr>
-        <w:rFonts w:ascii="Wingdings" w:hAnsi="Wingdings" w:hint="default"/>
-      </w:rPr>
-    </w:lvl>
-    <w:lvl w:ilvl="6" w:tplc="041D0001" w:tentative="1">
-      <w:start w:val="1"/>
-      <w:numFmt w:val="bullet"/>
-      <w:lvlText w:val=""/>
-      <w:lvlJc w:val="left"/>
-      <w:pPr>
-        <w:ind w:left="5040" w:hanging="360"/>
-      </w:pPr>
-      <w:rPr>
-        <w:rFonts w:ascii="Symbol" w:hAnsi="Symbol" w:hint="default"/>
-      </w:rPr>
-    </w:lvl>
-    <w:lvl w:ilvl="7" w:tplc="041D0003" w:tentative="1">
-      <w:start w:val="1"/>
-      <w:numFmt w:val="bullet"/>
-      <w:lvlText w:val="o"/>
-      <w:lvlJc w:val="left"/>
-      <w:pPr>
-        <w:ind w:left="5760" w:hanging="360"/>
-      </w:pPr>
-      <w:rPr>
-        <w:rFonts w:ascii="Courier New" w:hAnsi="Courier New" w:cs="Courier New" w:hint="default"/>
-      </w:rPr>
-    </w:lvl>
-    <w:lvl w:ilvl="8" w:tplc="041D0005" w:tentative="1">
-      <w:start w:val="1"/>
-      <w:numFmt w:val="bullet"/>
-      <w:lvlText w:val=""/>
-      <w:lvlJc w:val="left"/>
-      <w:pPr>
-        <w:ind w:left="6480" w:hanging="360"/>
-      </w:pPr>
-      <w:rPr>
-        <w:rFonts w:ascii="Wingdings" w:hAnsi="Wingdings" w:hint="default"/>
-      </w:rPr>
-    </w:lvl>
-  </w:abstractNum>
-  <w:abstractNum w:abstractNumId="1" w15:restartNumberingAfterBreak="0">
     <w:nsid w:val="6D192282"/>
     <w:multiLevelType w:val="hybridMultilevel"/>
     <w:tmpl w:val="03041FC6"/>
@@ -351,9 +125,6 @@
     </w:lvl>
   </w:abstractNum>
   <w:num w:numId="1">
-    <w:abstractNumId w:val="1"/>
-  </w:num>
-  <w:num w:numId="2">
     <w:abstractNumId w:val="0"/>
   </w:num>
 </w:numbering>

</xml_diff>